<commit_message>
run FastMBD on img
</commit_message>
<xml_diff>
--- a/mini_project/mini_project.docx
+++ b/mini_project/mini_project.docx
@@ -376,6 +376,7 @@
       <w:r>
         <w:t xml:space="preserve"> insert (</w:t>
       </w:r>
+      <w:proofErr w:type="spellStart"/>
       <w:r>
         <w:rPr>
           <w:rFonts w:hint="eastAsia"/>
@@ -387,7 +388,14 @@
         <w:rPr>
           <w:b w:val="0"/>
         </w:rPr>
-        <w:t>y words</w:t>
+        <w:t>y</w:t>
+      </w:r>
+      <w:proofErr w:type="spellEnd"/>
+      <w:r>
+        <w:rPr>
+          <w:b w:val="0"/>
+        </w:rPr>
+        <w:t xml:space="preserve"> words</w:t>
       </w:r>
       <w:r>
         <w:t>)</w:t>
@@ -3012,7 +3020,7 @@
         <w:rPr>
           <w:lang w:val="en-US" w:eastAsia="zh-CN"/>
         </w:rPr>
-        <w:t>extures co-vary with color.</w:t>
+        <w:t xml:space="preserve">extures co-vary </w:t>
       </w:r>
     </w:p>
     <w:p>
@@ -3021,33 +3029,24 @@
       </w:pPr>
       <w:r>
         <w:lastRenderedPageBreak/>
-        <w:t xml:space="preserve">Prepare Your Paper </w:t>
-      </w:r>
-      <w:r>
-        <w:t>Before</w:t>
-      </w:r>
-      <w:r>
-        <w:t xml:space="preserve"> Styling</w:t>
+        <w:t>Approach</w:t>
       </w:r>
     </w:p>
     <w:p>
       <w:pPr>
         <w:pStyle w:val="BodyText"/>
-        <w:rPr>
-          <w:lang w:val="en-US"/>
-        </w:rPr>
-      </w:pPr>
-      <w:r>
-        <w:t>Before</w:t>
-      </w:r>
-      <w:r>
-        <w:t xml:space="preserve"> you begin to format your paper, first write and save the content as a separate text file. </w:t>
-      </w:r>
-      <w:r>
-        <w:rPr>
-          <w:lang w:val="en-US"/>
-        </w:rPr>
-        <w:t>Complete all content and organizational editing before formatting. Please note sections A-D below for more information on proofreading, spelling and grammar.</w:t>
+      </w:pPr>
+      <w:r>
+        <w:t xml:space="preserve">The variable thresholding </w:t>
+      </w:r>
+      <w:r>
+        <w:t xml:space="preserve">is used here to segment the salient object from the saliency maps generated by </w:t>
+      </w:r>
+      <w:r>
+        <w:t>the FastMBD algorithm</w:t>
+      </w:r>
+      <w:r>
+        <w:t xml:space="preserve">. </w:t>
       </w:r>
     </w:p>
     <w:p>
@@ -3074,7 +3073,15 @@
         <w:pStyle w:val="BodyText"/>
       </w:pPr>
       <w:r>
-        <w:t>Define abbreviations and acronyms the first time they are used in the text, even after they have been defined in the abstract. Abbreviations such as IEEE, SI, MKS, CGS, sc, dc, and rms do not have to be defined. Do not use abbreviations in the title or heads unless they are unavoidable.</w:t>
+        <w:t xml:space="preserve">Define abbreviations and acronyms the first time they are used in the text, even after they have been defined in the abstract. Abbreviations such as IEEE, SI, MKS, CGS, </w:t>
+      </w:r>
+      <w:proofErr w:type="spellStart"/>
+      <w:r>
+        <w:t>sc</w:t>
+      </w:r>
+      <w:proofErr w:type="spellEnd"/>
+      <w:r>
+        <w:t>, dc, and rms do not have to be defined. Do not use abbreviations in the title or heads unless they are unavoidable.</w:t>
       </w:r>
     </w:p>
     <w:p>
@@ -3104,7 +3111,15 @@
         <w:pStyle w:val="bulletlist"/>
       </w:pPr>
       <w:r>
-        <w:t>Avoid combining SI and CGS units, such as current in amperes and magnetic field in oersteds. This often leads to confusion because equations do not balance dimensionally. If you must use mixed units, clearly state the units for each quantity that you use in an equation.</w:t>
+        <w:t xml:space="preserve">Avoid combining SI and CGS units, such as current in amperes and magnetic field in </w:t>
+      </w:r>
+      <w:proofErr w:type="spellStart"/>
+      <w:r>
+        <w:t>oersteds</w:t>
+      </w:r>
+      <w:proofErr w:type="spellEnd"/>
+      <w:r>
+        <w:t>. This often leads to confusion because equations do not balance dimensionally. If you must use mixed units, clearly state the units for each quantity that you use in an equation.</w:t>
       </w:r>
     </w:p>
     <w:p>
@@ -3112,7 +3127,31 @@
         <w:pStyle w:val="bulletlist"/>
       </w:pPr>
       <w:r>
-        <w:t>Do not mix complete spellings and abbreviations of units: “Wb/m2” or “webers per square meter”, not “webers/m2”.  Spell out units when they appear in text: “. . . a few henries”, not “. . . a few H”.</w:t>
+        <w:t>Do not mix complete spellings and abbreviations of units: “Wb/m2” or “</w:t>
+      </w:r>
+      <w:proofErr w:type="spellStart"/>
+      <w:r>
+        <w:t>webers</w:t>
+      </w:r>
+      <w:proofErr w:type="spellEnd"/>
+      <w:r>
+        <w:t xml:space="preserve"> per square meter”, not “</w:t>
+      </w:r>
+      <w:proofErr w:type="spellStart"/>
+      <w:r>
+        <w:t>webers</w:t>
+      </w:r>
+      <w:proofErr w:type="spellEnd"/>
+      <w:r>
+        <w:t xml:space="preserve">/m2”.  Spell out units when they appear in text: “. . . a few </w:t>
+      </w:r>
+      <w:proofErr w:type="spellStart"/>
+      <w:r>
+        <w:t>henries</w:t>
+      </w:r>
+      <w:proofErr w:type="spellEnd"/>
+      <w:r>
+        <w:t>”, not “. . . a few H”.</w:t>
       </w:r>
     </w:p>
     <w:p>
@@ -3999,6 +4038,7 @@
       <w:r>
         <w:t>”. Avoid the stilted expression “</w:t>
       </w:r>
+      <w:proofErr w:type="spellStart"/>
       <w:r>
         <w:rPr>
           <w:lang w:val="en-US"/>
@@ -4006,7 +4046,11 @@
         <w:t>o</w:t>
       </w:r>
       <w:r>
-        <w:t xml:space="preserve">ne of us (R. B. G.) thanks </w:t>
+        <w:t>ne</w:t>
+      </w:r>
+      <w:proofErr w:type="spellEnd"/>
+      <w:r>
+        <w:t xml:space="preserve"> of us (R. B. G.) thanks </w:t>
       </w:r>
       <w:r>
         <w:t>...</w:t>

</xml_diff>

<commit_message>
insert image in approaches
</commit_message>
<xml_diff>
--- a/mini_project/mini_project.docx
+++ b/mini_project/mini_project.docx
@@ -3120,51 +3120,6 @@
         <w:t>methods</w:t>
       </w:r>
       <w:r>
-        <w:t xml:space="preserve">, which utilizes the output of edge detection algorithm </w:t>
-      </w:r>
-      <w:r>
-        <w:t xml:space="preserve"> </w:t>
-      </w:r>
-      <w:r>
-        <w:t xml:space="preserve">for further </w:t>
-      </w:r>
-      <w:r>
-        <w:t xml:space="preserve">region analysis to </w:t>
-      </w:r>
-      <w:r>
-        <w:t>segment the salient object.</w:t>
-      </w:r>
-      <w:r>
-        <w:t xml:space="preserve"> </w:t>
-      </w:r>
-      <w:r>
-        <w:t xml:space="preserve">It can be observed from the </w:t>
-      </w:r>
-      <w:r>
-        <w:t>saliency</w:t>
-      </w:r>
-      <w:r>
-        <w:t xml:space="preserve"> </w:t>
-      </w:r>
-      <w:r>
-        <w:t>maps</w:t>
-      </w:r>
-      <w:r>
-        <w:t xml:space="preserve"> </w:t>
-      </w:r>
-      <w:r>
-        <w:t xml:space="preserve">together with the original images </w:t>
-      </w:r>
-      <w:r>
-        <w:t xml:space="preserve">that, </w:t>
-      </w:r>
-      <w:r>
-        <w:t xml:space="preserve">it is quite common for the salient object to contain some pale areas other than its strong main body. These areas still have </w:t>
-      </w:r>
-      <w:r>
-        <w:t>discernible</w:t>
-      </w:r>
-      <w:r>
         <w:t xml:space="preserve"> </w:t>
       </w:r>
       <w:r>
@@ -3172,13 +3127,101 @@
           <w:rFonts w:hint="eastAsia"/>
           <w:lang w:eastAsia="zh-CN"/>
         </w:rPr>
+        <w:t>trie</w:t>
+      </w:r>
+      <w:r>
+        <w:rPr>
+          <w:lang w:eastAsia="zh-CN"/>
+        </w:rPr>
+        <w:t>d in this project</w:t>
+      </w:r>
+      <w:r>
+        <w:t xml:space="preserve">, which utilizes the output of edge detection algorithm </w:t>
+      </w:r>
+      <w:r>
+        <w:t xml:space="preserve"> </w:t>
+      </w:r>
+      <w:r>
+        <w:t xml:space="preserve">for further </w:t>
+      </w:r>
+      <w:r>
+        <w:t xml:space="preserve">region analysis to </w:t>
+      </w:r>
+      <w:r>
+        <w:t>segment the salient object.</w:t>
+      </w:r>
+      <w:r>
+        <w:t xml:space="preserve"> </w:t>
+      </w:r>
+      <w:r>
+        <w:t>The idea came from the observations on</w:t>
+      </w:r>
+      <w:r>
+        <w:t xml:space="preserve"> the </w:t>
+      </w:r>
+      <w:r>
+        <w:t>saliency</w:t>
+      </w:r>
+      <w:r>
+        <w:t xml:space="preserve"> </w:t>
+      </w:r>
+      <w:r>
+        <w:t>maps</w:t>
+      </w:r>
+      <w:r>
+        <w:t xml:space="preserve"> </w:t>
+      </w:r>
+      <w:r>
+        <w:t>together with the original images</w:t>
+      </w:r>
+      <w:r>
+        <w:t>,</w:t>
+      </w:r>
+      <w:r>
+        <w:t xml:space="preserve"> that</w:t>
+      </w:r>
+      <w:r>
+        <w:t xml:space="preserve"> </w:t>
+      </w:r>
+      <w:r>
+        <w:t>it is quite common for the salient object to contain some pale areas other than its strong main body</w:t>
+      </w:r>
+      <w:r>
+        <w:t xml:space="preserve"> sometimes</w:t>
+      </w:r>
+      <w:r>
+        <w:t xml:space="preserve">. These areas still have </w:t>
+      </w:r>
+      <w:r>
+        <w:t>discernible</w:t>
+      </w:r>
+      <w:r>
+        <w:t xml:space="preserve"> </w:t>
+      </w:r>
+      <w:r>
+        <w:rPr>
+          <w:rFonts w:hint="eastAsia"/>
+          <w:lang w:eastAsia="zh-CN"/>
+        </w:rPr>
         <w:t>edge</w:t>
       </w:r>
       <w:r>
         <w:rPr>
           <w:lang w:eastAsia="zh-CN"/>
         </w:rPr>
-        <w:t xml:space="preserve">s, and this is why this method is considered </w:t>
+        <w:t xml:space="preserve">s, and this is why </w:t>
+      </w:r>
+      <w:r>
+        <w:rPr>
+          <w:lang w:eastAsia="zh-CN"/>
+        </w:rPr>
+        <w:t>the</w:t>
+      </w:r>
+      <w:r>
+        <w:rPr>
+          <w:lang w:eastAsia="zh-CN"/>
+        </w:rPr>
+        <w:t xml:space="preserve"> method is considered </w:t>
       </w:r>
       <w:r>
         <w:rPr>
@@ -3226,12 +3269,116 @@
         <w:t>C</w:t>
       </w:r>
       <w:r>
-        <w:t>anny detection is used.</w:t>
+        <w:t>anny detection is used</w:t>
+      </w:r>
+      <w:r>
+        <w:rPr>
+          <w:lang w:val="en-US"/>
+        </w:rPr>
+        <w:t>, as shown in</w:t>
+      </w:r>
+      <w:r>
+        <w:rPr>
+          <w:lang w:val="en-US"/>
+        </w:rPr>
+        <w:t xml:space="preserve"> Fig</w:t>
+      </w:r>
+      <w:r>
+        <w:rPr>
+          <w:lang w:val="en-US"/>
+        </w:rPr>
+        <w:t xml:space="preserve">. </w:t>
+      </w:r>
+      <w:r>
+        <w:rPr>
+          <w:lang w:val="en-US"/>
+        </w:rPr>
+        <w:t>1</w:t>
+      </w:r>
+      <w:r>
+        <w:t>.</w:t>
       </w:r>
     </w:p>
     <w:p>
       <w:pPr>
         <w:pStyle w:val="bulletlist"/>
+        <w:numPr>
+          <w:ilvl w:val="0"/>
+          <w:numId w:val="0"/>
+        </w:numPr>
+        <w:ind w:start="14.40pt"/>
+        <w:jc w:val="center"/>
+      </w:pPr>
+      <w:r>
+        <w:drawing>
+          <wp:inline distT="0" distB="0" distL="0" distR="0" wp14:anchorId="788B56EF" wp14:editId="703AF47E">
+            <wp:extent cx="2076450" cy="1280179"/>
+            <wp:effectExtent l="0" t="0" r="0" b="2540"/>
+            <wp:docPr id="5" name="Picture 5" descr="A picture containing woman, man, standing&#10;&#10;Description automatically generated"/>
+            <wp:cNvGraphicFramePr>
+              <a:graphicFrameLocks xmlns:a="http://purl.oclc.org/ooxml/drawingml/main" noChangeAspect="1"/>
+            </wp:cNvGraphicFramePr>
+            <a:graphic xmlns:a="http://purl.oclc.org/ooxml/drawingml/main">
+              <a:graphicData uri="http://purl.oclc.org/ooxml/drawingml/picture">
+                <pic:pic xmlns:pic="http://purl.oclc.org/ooxml/drawingml/picture">
+                  <pic:nvPicPr>
+                    <pic:cNvPr id="1" name=""/>
+                    <pic:cNvPicPr/>
+                  </pic:nvPicPr>
+                  <pic:blipFill>
+                    <a:blip r:embed="rId9"/>
+                    <a:stretch>
+                      <a:fillRect/>
+                    </a:stretch>
+                  </pic:blipFill>
+                  <pic:spPr>
+                    <a:xfrm>
+                      <a:off x="0" y="0"/>
+                      <a:ext cx="2094420" cy="1291258"/>
+                    </a:xfrm>
+                    <a:prstGeom prst="rect">
+                      <a:avLst/>
+                    </a:prstGeom>
+                  </pic:spPr>
+                </pic:pic>
+              </a:graphicData>
+            </a:graphic>
+          </wp:inline>
+        </w:drawing>
+      </w:r>
+    </w:p>
+    <w:p>
+      <w:pPr>
+        <w:pStyle w:val="bulletlist"/>
+        <w:numPr>
+          <w:ilvl w:val="0"/>
+          <w:numId w:val="0"/>
+        </w:numPr>
+        <w:ind w:start="14.40pt"/>
+        <w:jc w:val="start"/>
+      </w:pPr>
+      <w:r>
+        <w:t>Fig 1:</w:t>
+      </w:r>
+      <w:r>
+        <w:t xml:space="preserve"> The original saliency map compared with after canny detection</w:t>
+      </w:r>
+      <w:r>
+        <w:t xml:space="preserve"> with low and high threshold </w:t>
+      </w:r>
+      <w:r>
+        <w:t>set to be</w:t>
+      </w:r>
+      <w:r>
+        <w:t xml:space="preserve"> 0.1 and 0.2</w:t>
+      </w:r>
+      <w:r>
+        <w:t>.</w:t>
+      </w:r>
+    </w:p>
+    <w:p>
+      <w:pPr>
+        <w:pStyle w:val="bulletlist"/>
       </w:pPr>
       <w:r>
         <w:t>Since</w:t>
@@ -3276,7 +3423,13 @@
         <w:t xml:space="preserve"> the edges </w:t>
       </w:r>
       <w:r>
-        <w:t xml:space="preserve">is applied using image dilating on both x and y axis, to stretch the </w:t>
+        <w:t>is applied</w:t>
+      </w:r>
+      <w:r>
+        <w:t xml:space="preserve"> (displayed in Fig. 2)</w:t>
+      </w:r>
+      <w:r>
+        <w:t xml:space="preserve"> using image dilating on both x and y axis, to stretch the </w:t>
       </w:r>
       <w:r>
         <w:t xml:space="preserve">detected </w:t>
@@ -3288,6 +3441,71 @@
     <w:p>
       <w:pPr>
         <w:pStyle w:val="bulletlist"/>
+        <w:numPr>
+          <w:ilvl w:val="0"/>
+          <w:numId w:val="0"/>
+        </w:numPr>
+        <w:ind w:start="14.40pt"/>
+        <w:jc w:val="center"/>
+      </w:pPr>
+      <w:r>
+        <w:drawing>
+          <wp:inline distT="0" distB="0" distL="0" distR="0" wp14:anchorId="70FEA20D" wp14:editId="5DBB6D5F">
+            <wp:extent cx="1967001" cy="1308100"/>
+            <wp:effectExtent l="0" t="0" r="1905" b="0"/>
+            <wp:docPr id="6" name="Picture 6" descr="A picture containing dark, standing, man&#10;&#10;Description automatically generated"/>
+            <wp:cNvGraphicFramePr>
+              <a:graphicFrameLocks xmlns:a="http://purl.oclc.org/ooxml/drawingml/main" noChangeAspect="1"/>
+            </wp:cNvGraphicFramePr>
+            <a:graphic xmlns:a="http://purl.oclc.org/ooxml/drawingml/main">
+              <a:graphicData uri="http://purl.oclc.org/ooxml/drawingml/picture">
+                <pic:pic xmlns:pic="http://purl.oclc.org/ooxml/drawingml/picture">
+                  <pic:nvPicPr>
+                    <pic:cNvPr id="1" name=""/>
+                    <pic:cNvPicPr/>
+                  </pic:nvPicPr>
+                  <pic:blipFill>
+                    <a:blip r:embed="rId10"/>
+                    <a:stretch>
+                      <a:fillRect/>
+                    </a:stretch>
+                  </pic:blipFill>
+                  <pic:spPr>
+                    <a:xfrm>
+                      <a:off x="0" y="0"/>
+                      <a:ext cx="1970023" cy="1310109"/>
+                    </a:xfrm>
+                    <a:prstGeom prst="rect">
+                      <a:avLst/>
+                    </a:prstGeom>
+                  </pic:spPr>
+                </pic:pic>
+              </a:graphicData>
+            </a:graphic>
+          </wp:inline>
+        </w:drawing>
+      </w:r>
+    </w:p>
+    <w:p>
+      <w:pPr>
+        <w:pStyle w:val="bulletlist"/>
+        <w:numPr>
+          <w:ilvl w:val="0"/>
+          <w:numId w:val="0"/>
+        </w:numPr>
+        <w:ind w:start="14.40pt"/>
+        <w:jc w:val="start"/>
+      </w:pPr>
+      <w:r>
+        <w:t xml:space="preserve">Fig 2: </w:t>
+      </w:r>
+      <w:r>
+        <w:t>The saliency edges after being dilated in both x and y axis.</w:t>
+      </w:r>
+    </w:p>
+    <w:p>
+      <w:pPr>
+        <w:pStyle w:val="bulletlist"/>
       </w:pPr>
       <w:r>
         <w:t>Now that strong bold edges are available for the salient object</w:t>
@@ -3311,7 +3529,10 @@
         <w:t xml:space="preserve"> An algorithm that fills these holes is applied, which </w:t>
       </w:r>
       <w:r>
-        <w:t>selects the pixels that cannot be reached from the image border</w:t>
+        <w:t>recognizes</w:t>
+      </w:r>
+      <w:r>
+        <w:t xml:space="preserve"> the pixels that cannot be reached from the image border</w:t>
       </w:r>
       <w:r>
         <w:t>s</w:t>
@@ -3323,6 +3544,17 @@
     <w:p>
       <w:pPr>
         <w:pStyle w:val="bulletlist"/>
+        <w:numPr>
+          <w:ilvl w:val="0"/>
+          <w:numId w:val="0"/>
+        </w:numPr>
+        <w:ind w:start="14.40pt"/>
+        <w:jc w:val="center"/>
+      </w:pPr>
+    </w:p>
+    <w:p>
+      <w:pPr>
+        <w:pStyle w:val="bulletlist"/>
       </w:pPr>
       <w:r>
         <w:t xml:space="preserve">Clear </w:t>
@@ -3423,10 +3655,7 @@
         <w:pStyle w:val="BodyText"/>
       </w:pPr>
       <w:r>
-        <w:t xml:space="preserve">After the text edit has been completed, the paper is ready for the template. Duplicate the template file by using the Save As command, and use the naming convention prescribed by your conference for the name of your paper. In this newly created file, highlight all of the contents and import your </w:t>
-      </w:r>
-      <w:r>
-        <w:t>prepared text file. You are now ready to style your paper; use the scroll down window on the left of the MS Word Formatting toolbar.</w:t>
+        <w:t>After the text edit has been completed, the paper is ready for the template. Duplicate the template file by using the Save As command, and use the naming convention prescribed by your conference for the name of your paper. In this newly created file, highlight all of the contents and import your prepared text file. You are now ready to style your paper; use the scroll down window on the left of the MS Word Formatting toolbar.</w:t>
       </w:r>
     </w:p>
     <w:p>
@@ -3671,7 +3900,11 @@
         <w:pStyle w:val="BodyText"/>
       </w:pPr>
       <w:r>
-        <w:t>Component heads identify the different components of your paper and are not topically subordinate to each other. Examples include Acknowledgments and References and, for these, the correct style to use is “Heading 5”. Use “figure caption” for your Figure captions, and “table head” for your table title. Run-in heads, such as “Abstract”, will require you to apply a style (in this case, italic) in addition to the style provided by the drop down menu to differentiate the head from the text.</w:t>
+        <w:t xml:space="preserve">Component heads identify the different components of your paper and are not topically subordinate to each other. Examples include Acknowledgments and References and, for </w:t>
+      </w:r>
+      <w:r>
+        <w:lastRenderedPageBreak/>
+        <w:t>these, the correct style to use is “Heading 5”. Use “figure caption” for your Figure captions, and “table head” for your table title. Run-in heads, such as “Abstract”, will require you to apply a style (in this case, italic) in addition to the style provided by the drop down menu to differentiate the head from the text.</w:t>
       </w:r>
     </w:p>
     <w:p>
@@ -3754,7 +3987,6 @@
               <w:pStyle w:val="tablecolhead"/>
             </w:pPr>
             <w:r>
-              <w:lastRenderedPageBreak/>
               <w:t>Table Head</w:t>
             </w:r>
           </w:p>

</xml_diff>

<commit_message>
generating comparison on with/without Gaussian filter
</commit_message>
<xml_diff>
--- a/mini_project/mini_project.docx
+++ b/mini_project/mini_project.docx
@@ -376,7 +376,6 @@
       <w:r>
         <w:t xml:space="preserve"> insert (</w:t>
       </w:r>
-      <w:proofErr w:type="spellStart"/>
       <w:r>
         <w:rPr>
           <w:rFonts w:hint="eastAsia"/>
@@ -388,14 +387,7 @@
         <w:rPr>
           <w:b w:val="0"/>
         </w:rPr>
-        <w:t>y</w:t>
-      </w:r>
-      <w:proofErr w:type="spellEnd"/>
-      <w:r>
-        <w:rPr>
-          <w:b w:val="0"/>
-        </w:rPr>
-        <w:t xml:space="preserve"> words</w:t>
+        <w:t>y words</w:t>
       </w:r>
       <w:r>
         <w:t>)</w:t>
@@ -3933,11 +3925,17 @@
         <w:t>, as shown in Fig. 5</w:t>
       </w:r>
       <w:r>
-        <w:t xml:space="preserve">, and we will outline the region we generate in the original </w:t>
+        <w:rPr>
+          <w:lang w:val="en-US"/>
+        </w:rPr>
+        <w:t>0</w:t>
+      </w:r>
+      <w:r>
+        <w:t xml:space="preserve">, and we will outline the region we generate in the </w:t>
       </w:r>
       <w:r>
         <w:lastRenderedPageBreak/>
-        <w:t>image, and compare it with the ground truth</w:t>
+        <w:t>original image, and compare it with the ground truth</w:t>
       </w:r>
       <w:r>
         <w:t xml:space="preserve"> in the next </w:t>
@@ -3955,6 +3953,169 @@
       </w:pPr>
       <w:r>
         <w:t>Experimental Results</w:t>
+      </w:r>
+    </w:p>
+    <w:p>
+      <w:pPr>
+        <w:pStyle w:val="BodyText"/>
+        <w:rPr>
+          <w:lang w:val="en-US" w:eastAsia="zh-CN"/>
+        </w:rPr>
+      </w:pPr>
+      <w:r>
+        <w:rPr>
+          <w:lang w:val="en-US" w:eastAsia="zh-CN"/>
+        </w:rPr>
+        <w:t>The FastMBD algorithm is first applied on all the 200 images for generating saliency maps. A comparison is made here for a Gaussian filter before applying FastMBD. Fig. 6 shows some samples of FastMBD output with and without Gaussian filter</w:t>
+      </w:r>
+      <w:r>
+        <w:rPr>
+          <w:lang w:val="en-US" w:eastAsia="zh-CN"/>
+        </w:rPr>
+        <w:t>.</w:t>
+      </w:r>
+    </w:p>
+    <w:p>
+      <w:pPr>
+        <w:pStyle w:val="BodyText"/>
+        <w:jc w:val="center"/>
+        <w:rPr>
+          <w:lang w:val="en-US" w:eastAsia="zh-CN"/>
+        </w:rPr>
+      </w:pPr>
+      <w:r>
+        <w:rPr>
+          <w:lang w:val="en-US" w:eastAsia="zh-CN"/>
+        </w:rPr>
+        <w:drawing>
+          <wp:inline distT="0" distB="0" distL="0" distR="0" wp14:anchorId="18C295D7" wp14:editId="42749FB6">
+            <wp:extent cx="1879600" cy="3534003"/>
+            <wp:effectExtent l="0" t="0" r="0" b="0"/>
+            <wp:docPr id="12" name="Picture 12" descr="A blurry photo of a fire place in a dark room&#10;&#10;Description automatically generated"/>
+            <wp:cNvGraphicFramePr>
+              <a:graphicFrameLocks xmlns:a="http://purl.oclc.org/ooxml/drawingml/main" noChangeAspect="1"/>
+            </wp:cNvGraphicFramePr>
+            <a:graphic xmlns:a="http://purl.oclc.org/ooxml/drawingml/main">
+              <a:graphicData uri="http://purl.oclc.org/ooxml/drawingml/picture">
+                <pic:pic xmlns:pic="http://purl.oclc.org/ooxml/drawingml/picture">
+                  <pic:nvPicPr>
+                    <pic:cNvPr id="1" name=""/>
+                    <pic:cNvPicPr/>
+                  </pic:nvPicPr>
+                  <pic:blipFill>
+                    <a:blip r:embed="rId14"/>
+                    <a:stretch>
+                      <a:fillRect/>
+                    </a:stretch>
+                  </pic:blipFill>
+                  <pic:spPr>
+                    <a:xfrm>
+                      <a:off x="0" y="0"/>
+                      <a:ext cx="1882409" cy="3539284"/>
+                    </a:xfrm>
+                    <a:prstGeom prst="rect">
+                      <a:avLst/>
+                    </a:prstGeom>
+                  </pic:spPr>
+                </pic:pic>
+              </a:graphicData>
+            </a:graphic>
+          </wp:inline>
+        </w:drawing>
+      </w:r>
+    </w:p>
+    <w:p>
+      <w:pPr>
+        <w:pStyle w:val="BodyText"/>
+        <w:jc w:val="start"/>
+        <w:rPr>
+          <w:lang w:val="en-US" w:eastAsia="zh-CN"/>
+        </w:rPr>
+      </w:pPr>
+      <w:r>
+        <w:rPr>
+          <w:lang w:val="en-US" w:eastAsia="zh-CN"/>
+        </w:rPr>
+        <w:t xml:space="preserve">Fig </w:t>
+      </w:r>
+      <w:r>
+        <w:rPr>
+          <w:lang w:val="en-US" w:eastAsia="zh-CN"/>
+        </w:rPr>
+        <w:t>6</w:t>
+      </w:r>
+      <w:r>
+        <w:rPr>
+          <w:lang w:val="en-US" w:eastAsia="zh-CN"/>
+        </w:rPr>
+        <w:t>:</w:t>
+      </w:r>
+      <w:r>
+        <w:rPr>
+          <w:lang w:val="en-US" w:eastAsia="zh-CN"/>
+        </w:rPr>
+        <w:t xml:space="preserve"> </w:t>
+      </w:r>
+      <w:r>
+        <w:rPr>
+          <w:lang w:val="en-US" w:eastAsia="zh-CN"/>
+        </w:rPr>
+        <w:t>Saliency maps generated by FastMBD</w:t>
+      </w:r>
+      <w:r>
+        <w:rPr>
+          <w:lang w:val="en-US" w:eastAsia="zh-CN"/>
+        </w:rPr>
+        <w:t xml:space="preserve">. Left hand side images are without any filter; right hand side images are applied </w:t>
+      </w:r>
+      <w:r>
+        <w:rPr>
+          <w:lang w:val="en-US" w:eastAsia="zh-CN"/>
+        </w:rPr>
+        <w:t>with</w:t>
+      </w:r>
+      <w:r>
+        <w:rPr>
+          <w:lang w:val="en-US" w:eastAsia="zh-CN"/>
+        </w:rPr>
+        <w:t xml:space="preserve"> Gaussian filter first</w:t>
+      </w:r>
+      <w:r>
+        <w:rPr>
+          <w:lang w:val="en-US" w:eastAsia="zh-CN"/>
+        </w:rPr>
+        <w:t>.</w:t>
+      </w:r>
+      <w:r>
+        <w:rPr>
+          <w:lang w:val="en-US" w:eastAsia="zh-CN"/>
+        </w:rPr>
+        <w:t xml:space="preserve"> </w:t>
+      </w:r>
+    </w:p>
+    <w:p>
+      <w:pPr>
+        <w:pStyle w:val="BodyText"/>
+        <w:jc w:val="start"/>
+        <w:rPr>
+          <w:lang w:val="en-US" w:eastAsia="zh-CN"/>
+        </w:rPr>
+      </w:pPr>
+    </w:p>
+    <w:p>
+      <w:pPr>
+        <w:pStyle w:val="BodyText"/>
+        <w:jc w:val="start"/>
+        <w:rPr>
+          <w:rFonts w:hint="eastAsia"/>
+          <w:lang w:val="en-US" w:eastAsia="zh-CN"/>
+        </w:rPr>
+      </w:pPr>
+      <w:r>
+        <w:rPr>
+          <w:lang w:val="en-US" w:eastAsia="zh-CN"/>
+        </w:rPr>
+        <w:t xml:space="preserve">It could be observed that </w:t>
       </w:r>
     </w:p>
     <w:p>
@@ -4240,13 +4401,7 @@
         <w:rPr>
           <w:i w:val="0"/>
         </w:rPr>
-        <w:t xml:space="preserve">Place figures and tables at the top and bottom of columns. Avoid placing them in the middle of columns. Large figures and tables may span </w:t>
-      </w:r>
-      <w:r>
-        <w:rPr>
-          <w:i w:val="0"/>
-        </w:rPr>
-        <w:t>across both columns. Figure captions should be below the figures; table heads should appear above the tables. Insert figures and tables after they are cited in the text. Use the abbreviation “Fig. 1”, even at the beginning of a sentence.</w:t>
+        <w:t>Place figures and tables at the top and bottom of columns. Avoid placing them in the middle of columns. Large figures and tables may span across both columns. Figure captions should be below the figures; table heads should appear above the tables. Insert figures and tables after they are cited in the text. Use the abbreviation “Fig. 1”, even at the beginning of a sentence.</w:t>
       </w:r>
     </w:p>
     <w:p>
@@ -4576,12 +4731,12 @@
         <w:pStyle w:val="BodyText"/>
       </w:pPr>
       <w:r>
+        <w:lastRenderedPageBreak/>
         <w:t>The preferred spelling of the word “acknowledgment” in America is without an “e” after the “g</w:t>
       </w:r>
       <w:r>
         <w:t>”. Avoid the stilted expression “</w:t>
       </w:r>
-      <w:proofErr w:type="spellStart"/>
       <w:r>
         <w:rPr>
           <w:lang w:val="en-US"/>
@@ -4589,11 +4744,7 @@
         <w:t>o</w:t>
       </w:r>
       <w:r>
-        <w:t>ne</w:t>
-      </w:r>
-      <w:proofErr w:type="spellEnd"/>
-      <w:r>
-        <w:t xml:space="preserve"> of us (R. B. G.) thanks </w:t>
+        <w:t xml:space="preserve">ne of us (R. B. G.) thanks </w:t>
       </w:r>
       <w:r>
         <w:t>...</w:t>
@@ -4758,7 +4909,6 @@
         <w:ind w:start="17.70pt" w:hanging="17.70pt"/>
       </w:pPr>
       <w:r>
-        <w:lastRenderedPageBreak/>
         <w:t>R. Nicole, “Title of paper with only first word capitalized,” J. Name Stand. Abbrev., in press.</w:t>
       </w:r>
     </w:p>

</xml_diff>

<commit_message>
generating segmentation output vs ground truth
</commit_message>
<xml_diff>
--- a/mini_project/mini_project.docx
+++ b/mini_project/mini_project.docx
@@ -376,6 +376,7 @@
       <w:r>
         <w:t xml:space="preserve"> insert (</w:t>
       </w:r>
+      <w:proofErr w:type="spellStart"/>
       <w:r>
         <w:rPr>
           <w:rFonts w:hint="eastAsia"/>
@@ -387,7 +388,14 @@
         <w:rPr>
           <w:b w:val="0"/>
         </w:rPr>
-        <w:t>y words</w:t>
+        <w:t>y</w:t>
+      </w:r>
+      <w:proofErr w:type="spellEnd"/>
+      <w:r>
+        <w:rPr>
+          <w:b w:val="0"/>
+        </w:rPr>
+        <w:t xml:space="preserve"> words</w:t>
       </w:r>
       <w:r>
         <w:t>)</w:t>
@@ -3304,7 +3312,7 @@
       <w:r>
         <w:drawing>
           <wp:inline distT="0" distB="0" distL="0" distR="0" wp14:anchorId="788B56EF" wp14:editId="703AF47E">
-            <wp:extent cx="1981200" cy="1221456"/>
+            <wp:extent cx="1822450" cy="1123583"/>
             <wp:effectExtent l="0" t="0" r="0" b="0"/>
             <wp:docPr id="5" name="Picture 5" descr="A picture containing woman, man, standing&#10;&#10;Description automatically generated"/>
             <wp:cNvGraphicFramePr>
@@ -3326,7 +3334,7 @@
                   <pic:spPr>
                     <a:xfrm>
                       <a:off x="0" y="0"/>
-                      <a:ext cx="2012132" cy="1240526"/>
+                      <a:ext cx="1859630" cy="1146505"/>
                     </a:xfrm>
                     <a:prstGeom prst="rect">
                       <a:avLst/>
@@ -3371,6 +3379,17 @@
     <w:p>
       <w:pPr>
         <w:pStyle w:val="bulletlist"/>
+        <w:numPr>
+          <w:ilvl w:val="0"/>
+          <w:numId w:val="0"/>
+        </w:numPr>
+        <w:ind w:start="14.40pt"/>
+        <w:jc w:val="start"/>
+      </w:pPr>
+    </w:p>
+    <w:p>
+      <w:pPr>
+        <w:pStyle w:val="bulletlist"/>
       </w:pPr>
       <w:r>
         <w:t>Since</w:t>
@@ -3449,7 +3468,7 @@
       <w:r>
         <w:drawing>
           <wp:inline distT="0" distB="0" distL="0" distR="0" wp14:anchorId="560DB957" wp14:editId="6B1C96E5">
-            <wp:extent cx="2101850" cy="1389139"/>
+            <wp:extent cx="1892300" cy="1250645"/>
             <wp:effectExtent l="0" t="0" r="0" b="0"/>
             <wp:docPr id="7" name="Picture 7" descr="A picture containing light, man&#10;&#10;Description automatically generated"/>
             <wp:cNvGraphicFramePr>
@@ -3471,7 +3490,7 @@
                   <pic:spPr>
                     <a:xfrm>
                       <a:off x="0" y="0"/>
-                      <a:ext cx="2113949" cy="1397135"/>
+                      <a:ext cx="1909101" cy="1261749"/>
                     </a:xfrm>
                     <a:prstGeom prst="rect">
                       <a:avLst/>
@@ -3510,6 +3529,17 @@
     <w:p>
       <w:pPr>
         <w:pStyle w:val="bulletlist"/>
+        <w:numPr>
+          <w:ilvl w:val="0"/>
+          <w:numId w:val="0"/>
+        </w:numPr>
+        <w:ind w:start="14.40pt"/>
+        <w:jc w:val="start"/>
+      </w:pPr>
+    </w:p>
+    <w:p>
+      <w:pPr>
+        <w:pStyle w:val="bulletlist"/>
       </w:pPr>
       <w:r>
         <w:t>Now that strong bold edges are available for the salient object</w:t>
@@ -3573,8 +3603,8 @@
       <w:r>
         <w:drawing>
           <wp:inline distT="0" distB="0" distL="0" distR="0" wp14:anchorId="65886BAF" wp14:editId="566E5D09">
-            <wp:extent cx="1993900" cy="1329267"/>
-            <wp:effectExtent l="0" t="0" r="0" b="4445"/>
+            <wp:extent cx="1866900" cy="1244601"/>
+            <wp:effectExtent l="0" t="0" r="0" b="0"/>
             <wp:docPr id="8" name="Picture 8" descr="A picture containing standing, looking, dark, man&#10;&#10;Description automatically generated"/>
             <wp:cNvGraphicFramePr>
               <a:graphicFrameLocks xmlns:a="http://purl.oclc.org/ooxml/drawingml/main" noChangeAspect="1"/>
@@ -3595,7 +3625,7 @@
                   <pic:spPr>
                     <a:xfrm>
                       <a:off x="0" y="0"/>
-                      <a:ext cx="1999302" cy="1332869"/>
+                      <a:ext cx="1875671" cy="1250448"/>
                     </a:xfrm>
                     <a:prstGeom prst="rect">
                       <a:avLst/>
@@ -3633,6 +3663,17 @@
       <w:r>
         <w:t>.</w:t>
       </w:r>
+    </w:p>
+    <w:p>
+      <w:pPr>
+        <w:pStyle w:val="bulletlist"/>
+        <w:numPr>
+          <w:ilvl w:val="0"/>
+          <w:numId w:val="0"/>
+        </w:numPr>
+        <w:ind w:start="14.40pt"/>
+        <w:jc w:val="start"/>
+      </w:pPr>
     </w:p>
     <w:p>
       <w:pPr>
@@ -3758,80 +3799,162 @@
     <w:p>
       <w:pPr>
         <w:pStyle w:val="bulletlist"/>
-      </w:pPr>
-      <w:r>
-        <w:t xml:space="preserve">Clear </w:t>
-      </w:r>
-      <w:r>
-        <w:t xml:space="preserve">the excessive edges </w:t>
-      </w:r>
-      <w:r>
-        <w:rPr>
-          <w:lang w:val="en-US"/>
-        </w:rPr>
-        <w:t xml:space="preserve">connected </w:t>
-      </w:r>
-      <w:r>
-        <w:rPr>
-          <w:lang w:val="en-US"/>
-        </w:rPr>
-        <w:t>with</w:t>
-      </w:r>
-      <w:r>
-        <w:t xml:space="preserve"> the salient object</w:t>
-      </w:r>
-      <w:r>
-        <w:t>, which are some connected edges or dots. The 8-connectivity is used to remove both adjacent and diagonal connections</w:t>
-      </w:r>
-      <w:r>
-        <w:t>.</w:t>
-      </w:r>
-    </w:p>
-    <w:p>
-      <w:pPr>
-        <w:pStyle w:val="bulletlist"/>
-      </w:pPr>
-      <w:r>
-        <w:t xml:space="preserve">The salient main body is quite well extracted. While there are still some </w:t>
-      </w:r>
-      <w:r>
-        <w:t>separate edges scattering around</w:t>
-      </w:r>
-      <w:r>
-        <w:t>. So a simpl</w:t>
-      </w:r>
-      <w:r>
-        <w:t>e</w:t>
-      </w:r>
-      <w:r>
-        <w:t xml:space="preserve"> erosion</w:t>
-      </w:r>
-      <w:r>
-        <w:t xml:space="preserve"> is applied</w:t>
-      </w:r>
-      <w:r>
-        <w:t xml:space="preserve"> to remove these scattered edges and dots.</w:t>
-      </w:r>
-      <w:r>
-        <w:t xml:space="preserve"> </w:t>
-      </w:r>
-    </w:p>
-    <w:p>
-      <w:pPr>
-        <w:pStyle w:val="bulletlist"/>
         <w:numPr>
           <w:ilvl w:val="0"/>
           <w:numId w:val="0"/>
         </w:numPr>
-        <w:ind w:start="14.40pt"/>
+        <w:ind w:start="14.20pt"/>
+        <w:jc w:val="start"/>
+      </w:pPr>
+    </w:p>
+    <w:p>
+      <w:pPr>
+        <w:pStyle w:val="bulletlist"/>
+      </w:pPr>
+      <w:r>
+        <w:t xml:space="preserve">Clear </w:t>
+      </w:r>
+      <w:r>
+        <w:t xml:space="preserve">the excessive edges </w:t>
+      </w:r>
+      <w:r>
+        <w:rPr>
+          <w:lang w:val="en-US"/>
+        </w:rPr>
+        <w:t xml:space="preserve">connected </w:t>
+      </w:r>
+      <w:r>
+        <w:rPr>
+          <w:lang w:val="en-US"/>
+        </w:rPr>
+        <w:t>with</w:t>
+      </w:r>
+      <w:r>
+        <w:t xml:space="preserve"> the salient object</w:t>
+      </w:r>
+      <w:r>
+        <w:t>, which are some connected edges or dots. The 8-connectivity is used to remove both adjacent and diagonal connections</w:t>
+      </w:r>
+      <w:r>
+        <w:t>.</w:t>
+      </w:r>
+    </w:p>
+    <w:p>
+      <w:pPr>
+        <w:pStyle w:val="bulletlist"/>
+      </w:pPr>
+      <w:r>
+        <w:t xml:space="preserve">The salient main body is quite well extracted. While there are still some </w:t>
+      </w:r>
+      <w:r>
+        <w:t>separate edges scattering around</w:t>
+      </w:r>
+      <w:r>
+        <w:t>. So a simpl</w:t>
+      </w:r>
+      <w:r>
+        <w:t>e</w:t>
+      </w:r>
+      <w:r>
+        <w:t xml:space="preserve"> erosion</w:t>
+      </w:r>
+      <w:r>
+        <w:t xml:space="preserve"> is applied</w:t>
+      </w:r>
+      <w:r>
+        <w:t xml:space="preserve"> to remove these scattered edges and dots.</w:t>
+      </w:r>
+      <w:r>
+        <w:t xml:space="preserve"> </w:t>
+      </w:r>
+    </w:p>
+    <w:p>
+      <w:pPr>
+        <w:pStyle w:val="bulletlist"/>
+      </w:pPr>
+      <w:r>
+        <w:t>Finally the salien</w:t>
+      </w:r>
+      <w:r>
+        <w:t xml:space="preserve">cy map generated by FastMBD is segmented into </w:t>
+      </w:r>
+      <w:r>
+        <w:t xml:space="preserve">a </w:t>
+      </w:r>
+      <w:r>
+        <w:t>salient region</w:t>
+      </w:r>
+      <w:r>
+        <w:t>, and we will outline the region we generate in the original image, and compare it with the ground truth</w:t>
+      </w:r>
+      <w:r>
+        <w:t xml:space="preserve"> in the next </w:t>
+      </w:r>
+      <w:r>
+        <w:t>chapter</w:t>
+      </w:r>
+      <w:r>
+        <w:t>.</w:t>
+      </w:r>
+    </w:p>
+    <w:p>
+      <w:pPr>
+        <w:pStyle w:val="Heading1"/>
+      </w:pPr>
+      <w:r>
+        <w:t>Experimental Results</w:t>
+      </w:r>
+    </w:p>
+    <w:p>
+      <w:pPr>
+        <w:pStyle w:val="BodyText"/>
+        <w:rPr>
+          <w:lang w:val="en-US" w:eastAsia="zh-CN"/>
+        </w:rPr>
+      </w:pPr>
+      <w:r>
+        <w:rPr>
+          <w:lang w:val="en-US" w:eastAsia="zh-CN"/>
+        </w:rPr>
+        <w:t xml:space="preserve">The FastMBD algorithm is first applied on all the 200 images for generating saliency maps. A comparison is made here for a Gaussian filter before applying FastMBD. Fig. </w:t>
+      </w:r>
+      <w:r>
+        <w:rPr>
+          <w:lang w:val="en-US" w:eastAsia="zh-CN"/>
+        </w:rPr>
+        <w:t>5</w:t>
+      </w:r>
+      <w:r>
+        <w:rPr>
+          <w:lang w:val="en-US" w:eastAsia="zh-CN"/>
+        </w:rPr>
+        <w:t xml:space="preserve"> shows some samples of FastMBD output with and without Gaussian filter</w:t>
+      </w:r>
+      <w:r>
+        <w:rPr>
+          <w:lang w:val="en-US" w:eastAsia="zh-CN"/>
+        </w:rPr>
+        <w:t>.</w:t>
+      </w:r>
+    </w:p>
+    <w:p>
+      <w:pPr>
+        <w:pStyle w:val="BodyText"/>
         <w:jc w:val="center"/>
-      </w:pPr>
-      <w:r>
+        <w:rPr>
+          <w:lang w:val="en-US" w:eastAsia="zh-CN"/>
+        </w:rPr>
+      </w:pPr>
+      <w:r>
+        <w:rPr>
+          <w:lang w:val="en-US" w:eastAsia="zh-CN"/>
+        </w:rPr>
+        <w:lastRenderedPageBreak/>
         <w:drawing>
-          <wp:inline distT="0" distB="0" distL="0" distR="0" wp14:anchorId="4810F843" wp14:editId="457733DE">
-            <wp:extent cx="2000250" cy="1335144"/>
+          <wp:inline distT="0" distB="0" distL="0" distR="0" wp14:anchorId="18C295D7" wp14:editId="42749FB6">
+            <wp:extent cx="1879600" cy="3534003"/>
             <wp:effectExtent l="0" t="0" r="0" b="0"/>
-            <wp:docPr id="10" name="Picture 10" descr="A picture containing standing, dark, man&#10;&#10;Description automatically generated"/>
+            <wp:docPr id="12" name="Picture 12" descr="A blurry photo of a fire place in a dark room&#10;&#10;Description automatically generated"/>
             <wp:cNvGraphicFramePr>
               <a:graphicFrameLocks xmlns:a="http://purl.oclc.org/ooxml/drawingml/main" noChangeAspect="1"/>
             </wp:cNvGraphicFramePr>
@@ -3851,7 +3974,7 @@
                   <pic:spPr>
                     <a:xfrm>
                       <a:off x="0" y="0"/>
-                      <a:ext cx="2010894" cy="1342249"/>
+                      <a:ext cx="1882409" cy="3539284"/>
                     </a:xfrm>
                     <a:prstGeom prst="rect">
                       <a:avLst/>
@@ -3866,107 +3989,235 @@
     </w:p>
     <w:p>
       <w:pPr>
-        <w:pStyle w:val="bulletlist"/>
-        <w:numPr>
-          <w:ilvl w:val="0"/>
-          <w:numId w:val="0"/>
-        </w:numPr>
-        <w:ind w:start="14.40pt"/>
+        <w:pStyle w:val="BodyText"/>
         <w:jc w:val="start"/>
         <w:rPr>
-          <w:lang w:val="en-US"/>
-        </w:rPr>
-      </w:pPr>
-      <w:r>
-        <w:rPr>
-          <w:lang w:val="en-US"/>
-        </w:rPr>
-        <w:t xml:space="preserve">Fig 5: </w:t>
-      </w:r>
-      <w:r>
-        <w:rPr>
-          <w:lang w:val="en-US"/>
-        </w:rPr>
-        <w:t xml:space="preserve">Final segmentation result after clearing excessive edges and conducting </w:t>
-      </w:r>
-      <w:r>
-        <w:rPr>
-          <w:lang w:val="en-US"/>
-        </w:rPr>
-        <w:t xml:space="preserve">single </w:t>
-      </w:r>
-      <w:r>
-        <w:rPr>
-          <w:lang w:val="en-US"/>
-        </w:rPr>
-        <w:t>erosion.</w:t>
-      </w:r>
-    </w:p>
-    <w:p>
-      <w:pPr>
-        <w:pStyle w:val="bulletlist"/>
-      </w:pPr>
-      <w:r>
-        <w:t>Finally the salien</w:t>
-      </w:r>
-      <w:r>
-        <w:t xml:space="preserve">cy map generated by FastMBD is segmented into </w:t>
-      </w:r>
-      <w:r>
+          <w:lang w:val="en-US" w:eastAsia="zh-CN"/>
+        </w:rPr>
+      </w:pPr>
+      <w:r>
+        <w:rPr>
+          <w:lang w:val="en-US" w:eastAsia="zh-CN"/>
+        </w:rPr>
+        <w:t xml:space="preserve">Fig </w:t>
+      </w:r>
+      <w:r>
+        <w:rPr>
+          <w:lang w:val="en-US" w:eastAsia="zh-CN"/>
+        </w:rPr>
+        <w:t>5</w:t>
+      </w:r>
+      <w:r>
+        <w:rPr>
+          <w:lang w:val="en-US" w:eastAsia="zh-CN"/>
+        </w:rPr>
+        <w:t>:</w:t>
+      </w:r>
+      <w:r>
+        <w:rPr>
+          <w:lang w:val="en-US" w:eastAsia="zh-CN"/>
+        </w:rPr>
+        <w:t xml:space="preserve"> </w:t>
+      </w:r>
+      <w:r>
+        <w:rPr>
+          <w:lang w:val="en-US" w:eastAsia="zh-CN"/>
+        </w:rPr>
+        <w:t>Saliency maps generated by FastMBD</w:t>
+      </w:r>
+      <w:r>
+        <w:rPr>
+          <w:lang w:val="en-US" w:eastAsia="zh-CN"/>
+        </w:rPr>
+        <w:t xml:space="preserve">. Left hand side images are without any filter; right hand side images are applied </w:t>
+      </w:r>
+      <w:r>
+        <w:rPr>
+          <w:lang w:val="en-US" w:eastAsia="zh-CN"/>
+        </w:rPr>
+        <w:t>with</w:t>
+      </w:r>
+      <w:r>
+        <w:rPr>
+          <w:lang w:val="en-US" w:eastAsia="zh-CN"/>
+        </w:rPr>
+        <w:t xml:space="preserve"> Gaussian filter first</w:t>
+      </w:r>
+      <w:r>
+        <w:rPr>
+          <w:lang w:val="en-US" w:eastAsia="zh-CN"/>
+        </w:rPr>
+        <w:t>.</w:t>
+      </w:r>
+      <w:r>
+        <w:rPr>
+          <w:lang w:val="en-US" w:eastAsia="zh-CN"/>
+        </w:rPr>
+        <w:t xml:space="preserve"> </w:t>
+      </w:r>
+    </w:p>
+    <w:p>
+      <w:pPr>
+        <w:pStyle w:val="BodyText"/>
+        <w:jc w:val="start"/>
+        <w:rPr>
+          <w:lang w:val="en-US" w:eastAsia="zh-CN"/>
+        </w:rPr>
+      </w:pPr>
+    </w:p>
+    <w:p>
+      <w:pPr>
+        <w:pStyle w:val="BodyText"/>
+        <w:jc w:val="start"/>
+        <w:rPr>
+          <w:lang w:val="en-US" w:eastAsia="zh-CN"/>
+        </w:rPr>
+      </w:pPr>
+      <w:r>
+        <w:rPr>
+          <w:lang w:val="en-US" w:eastAsia="zh-CN"/>
+        </w:rPr>
+        <w:t>It could be observed that</w:t>
+      </w:r>
+      <w:r>
+        <w:rPr>
+          <w:lang w:val="en-US" w:eastAsia="zh-CN"/>
+        </w:rPr>
+        <w:t xml:space="preserve"> the</w:t>
+      </w:r>
+      <w:r>
+        <w:rPr>
+          <w:lang w:val="en-US" w:eastAsia="zh-CN"/>
+        </w:rPr>
+        <w:t xml:space="preserve"> </w:t>
+      </w:r>
+      <w:r>
+        <w:rPr>
+          <w:lang w:val="en-US" w:eastAsia="zh-CN"/>
+        </w:rPr>
+        <w:t xml:space="preserve">saliency maps with Gaussian filter </w:t>
+      </w:r>
+      <w:r>
+        <w:rPr>
+          <w:lang w:val="en-US" w:eastAsia="zh-CN"/>
+        </w:rPr>
+        <w:t xml:space="preserve">contain </w:t>
+      </w:r>
+      <w:r>
+        <w:rPr>
+          <w:lang w:val="en-US" w:eastAsia="zh-CN"/>
+        </w:rPr>
         <w:t xml:space="preserve">a </w:t>
       </w:r>
       <w:r>
-        <w:t>salient region</w:t>
-      </w:r>
-      <w:r>
-        <w:rPr>
-          <w:lang w:val="en-US"/>
-        </w:rPr>
-        <w:t>, as shown in Fig. 5</w:t>
-      </w:r>
-      <w:r>
-        <w:rPr>
-          <w:lang w:val="en-US"/>
-        </w:rPr>
-        <w:t>0</w:t>
-      </w:r>
-      <w:r>
-        <w:t xml:space="preserve">, and we will outline the region we generate in the </w:t>
-      </w:r>
-      <w:r>
-        <w:lastRenderedPageBreak/>
-        <w:t>original image, and compare it with the ground truth</w:t>
-      </w:r>
-      <w:r>
-        <w:t xml:space="preserve"> in the next </w:t>
-      </w:r>
-      <w:r>
-        <w:t>chapter</w:t>
-      </w:r>
-      <w:r>
+        <w:rPr>
+          <w:rFonts w:hint="eastAsia"/>
+          <w:lang w:val="en-US" w:eastAsia="zh-CN"/>
+        </w:rPr>
+        <w:t>f</w:t>
+      </w:r>
+      <w:r>
+        <w:rPr>
+          <w:lang w:val="en-US" w:eastAsia="zh-CN"/>
+        </w:rPr>
+        <w:t xml:space="preserve">ade out effect </w:t>
+      </w:r>
+      <w:r>
+        <w:rPr>
+          <w:rFonts w:hint="eastAsia"/>
+          <w:lang w:val="en-US" w:eastAsia="zh-CN"/>
+        </w:rPr>
+        <w:t>for</w:t>
+      </w:r>
+      <w:r>
+        <w:rPr>
+          <w:lang w:val="en-US" w:eastAsia="zh-CN"/>
+        </w:rPr>
+        <w:t xml:space="preserve"> the background cues near the salient object, which is </w:t>
+      </w:r>
+      <w:r>
+        <w:rPr>
+          <w:lang w:val="en-US" w:eastAsia="zh-CN"/>
+        </w:rPr>
+        <w:t>a result of the Gaussian filter that mitigates some noises</w:t>
+      </w:r>
+      <w:r>
+        <w:rPr>
+          <w:lang w:val="en-US" w:eastAsia="zh-CN"/>
+        </w:rPr>
         <w:t>.</w:t>
       </w:r>
     </w:p>
     <w:p>
       <w:pPr>
-        <w:pStyle w:val="Heading1"/>
-      </w:pPr>
-      <w:r>
-        <w:t>Experimental Results</w:t>
-      </w:r>
-    </w:p>
-    <w:p>
-      <w:pPr>
         <w:pStyle w:val="BodyText"/>
-        <w:rPr>
-          <w:lang w:val="en-US" w:eastAsia="zh-CN"/>
-        </w:rPr>
-      </w:pPr>
-      <w:r>
-        <w:rPr>
-          <w:lang w:val="en-US" w:eastAsia="zh-CN"/>
-        </w:rPr>
-        <w:t>The FastMBD algorithm is first applied on all the 200 images for generating saliency maps. A comparison is made here for a Gaussian filter before applying FastMBD. Fig. 6 shows some samples of FastMBD output with and without Gaussian filter</w:t>
+        <w:jc w:val="start"/>
+        <w:rPr>
+          <w:lang w:val="en-US" w:eastAsia="zh-CN"/>
+        </w:rPr>
+      </w:pPr>
+      <w:r>
+        <w:rPr>
+          <w:lang w:val="en-US" w:eastAsia="zh-CN"/>
+        </w:rPr>
+        <w:t>Based on the generated saliency maps,</w:t>
+      </w:r>
+      <w:r>
+        <w:rPr>
+          <w:lang w:val="en-US" w:eastAsia="zh-CN"/>
+        </w:rPr>
+        <w:t xml:space="preserve"> two segmentation methods are applied here</w:t>
+      </w:r>
+      <w:r>
+        <w:rPr>
+          <w:lang w:val="en-US" w:eastAsia="zh-CN"/>
+        </w:rPr>
+        <w:t xml:space="preserve">. The basic global thresholding serves as a baseline here for comparison, and the </w:t>
+      </w:r>
+      <w:r>
+        <w:rPr>
+          <w:lang w:val="en-US" w:eastAsia="zh-CN"/>
+        </w:rPr>
+        <w:t xml:space="preserve">region filling on edge detection is the main method being </w:t>
+      </w:r>
+      <w:r>
+        <w:rPr>
+          <w:lang w:val="en-US" w:eastAsia="zh-CN"/>
+        </w:rPr>
+        <w:t xml:space="preserve">focused and </w:t>
+      </w:r>
+      <w:r>
+        <w:rPr>
+          <w:lang w:val="en-US" w:eastAsia="zh-CN"/>
+        </w:rPr>
+        <w:t>analyzed</w:t>
+      </w:r>
+      <w:r>
+        <w:rPr>
+          <w:lang w:val="en-US" w:eastAsia="zh-CN"/>
+        </w:rPr>
+        <w:t xml:space="preserve"> during the experiment.</w:t>
+      </w:r>
+    </w:p>
+    <w:p>
+      <w:pPr>
+        <w:pStyle w:val="BodyText"/>
+        <w:jc w:val="start"/>
+        <w:rPr>
+          <w:lang w:val="en-US" w:eastAsia="zh-CN"/>
+        </w:rPr>
+      </w:pPr>
+      <w:r>
+        <w:rPr>
+          <w:lang w:val="en-US" w:eastAsia="zh-CN"/>
+        </w:rPr>
+        <w:t xml:space="preserve">Two highlighting boundaries are generated for each original image, with one for the segmentation output and the other for the ground truth, as displayed in </w:t>
+      </w:r>
+      <w:r>
+        <w:rPr>
+          <w:lang w:val="en-US" w:eastAsia="zh-CN"/>
+        </w:rPr>
+        <w:t>Fig. 6</w:t>
       </w:r>
       <w:r>
         <w:rPr>
@@ -3978,7 +4229,7 @@
     <w:p>
       <w:pPr>
         <w:pStyle w:val="BodyText"/>
-        <w:jc w:val="center"/>
+        <w:jc w:val="start"/>
         <w:rPr>
           <w:lang w:val="en-US" w:eastAsia="zh-CN"/>
         </w:rPr>
@@ -3988,10 +4239,10 @@
           <w:lang w:val="en-US" w:eastAsia="zh-CN"/>
         </w:rPr>
         <w:drawing>
-          <wp:inline distT="0" distB="0" distL="0" distR="0" wp14:anchorId="18C295D7" wp14:editId="42749FB6">
-            <wp:extent cx="1879600" cy="3534003"/>
-            <wp:effectExtent l="0" t="0" r="0" b="0"/>
-            <wp:docPr id="12" name="Picture 12" descr="A blurry photo of a fire place in a dark room&#10;&#10;Description automatically generated"/>
+          <wp:inline distT="0" distB="0" distL="0" distR="0" wp14:anchorId="327135DA" wp14:editId="62D44B5E">
+            <wp:extent cx="2562255" cy="2889250"/>
+            <wp:effectExtent l="0" t="0" r="3175" b="0"/>
+            <wp:docPr id="13" name="Picture 13" descr="A picture containing grass, photo, different, dog&#10;&#10;Description automatically generated"/>
             <wp:cNvGraphicFramePr>
               <a:graphicFrameLocks xmlns:a="http://purl.oclc.org/ooxml/drawingml/main" noChangeAspect="1"/>
             </wp:cNvGraphicFramePr>
@@ -4011,7 +4262,7 @@
                   <pic:spPr>
                     <a:xfrm>
                       <a:off x="0" y="0"/>
-                      <a:ext cx="1882409" cy="3539284"/>
+                      <a:ext cx="2567259" cy="2894893"/>
                     </a:xfrm>
                     <a:prstGeom prst="rect">
                       <a:avLst/>
@@ -4027,6 +4278,7 @@
     <w:p>
       <w:pPr>
         <w:pStyle w:val="BodyText"/>
+        <w:ind w:firstLine="0pt"/>
         <w:jc w:val="start"/>
         <w:rPr>
           <w:lang w:val="en-US" w:eastAsia="zh-CN"/>
@@ -4036,19 +4288,7 @@
         <w:rPr>
           <w:lang w:val="en-US" w:eastAsia="zh-CN"/>
         </w:rPr>
-        <w:t xml:space="preserve">Fig </w:t>
-      </w:r>
-      <w:r>
-        <w:rPr>
-          <w:lang w:val="en-US" w:eastAsia="zh-CN"/>
-        </w:rPr>
-        <w:t>6</w:t>
-      </w:r>
-      <w:r>
-        <w:rPr>
-          <w:lang w:val="en-US" w:eastAsia="zh-CN"/>
-        </w:rPr>
-        <w:t>:</w:t>
+        <w:t>Fig 6:</w:t>
       </w:r>
       <w:r>
         <w:rPr>
@@ -4060,63 +4300,55 @@
         <w:rPr>
           <w:lang w:val="en-US" w:eastAsia="zh-CN"/>
         </w:rPr>
-        <w:t>Saliency maps generated by FastMBD</w:t>
-      </w:r>
-      <w:r>
-        <w:rPr>
-          <w:lang w:val="en-US" w:eastAsia="zh-CN"/>
-        </w:rPr>
-        <w:t xml:space="preserve">. Left hand side images are without any filter; right hand side images are applied </w:t>
-      </w:r>
-      <w:r>
-        <w:rPr>
-          <w:lang w:val="en-US" w:eastAsia="zh-CN"/>
-        </w:rPr>
-        <w:t>with</w:t>
-      </w:r>
-      <w:r>
-        <w:rPr>
-          <w:lang w:val="en-US" w:eastAsia="zh-CN"/>
-        </w:rPr>
-        <w:t xml:space="preserve"> Gaussian filter first</w:t>
-      </w:r>
-      <w:r>
-        <w:rPr>
-          <w:lang w:val="en-US" w:eastAsia="zh-CN"/>
-        </w:rPr>
-        <w:t>.</w:t>
-      </w:r>
-      <w:r>
-        <w:rPr>
-          <w:lang w:val="en-US" w:eastAsia="zh-CN"/>
-        </w:rPr>
-        <w:t xml:space="preserve"> </w:t>
+        <w:t xml:space="preserve">Samples of </w:t>
+      </w:r>
+      <w:r>
+        <w:rPr>
+          <w:lang w:val="en-US" w:eastAsia="zh-CN"/>
+        </w:rPr>
+        <w:t>segmentation output</w:t>
+      </w:r>
+      <w:r>
+        <w:rPr>
+          <w:lang w:val="en-US" w:eastAsia="zh-CN"/>
+        </w:rPr>
+        <w:t>s</w:t>
+      </w:r>
+      <w:r>
+        <w:rPr>
+          <w:lang w:val="en-US" w:eastAsia="zh-CN"/>
+        </w:rPr>
+        <w:t xml:space="preserve"> compared with the ground truth</w:t>
+      </w:r>
+      <w:r>
+        <w:rPr>
+          <w:lang w:val="en-US" w:eastAsia="zh-CN"/>
+        </w:rPr>
+        <w:t>s</w:t>
+      </w:r>
+      <w:r>
+        <w:rPr>
+          <w:lang w:val="en-US" w:eastAsia="zh-CN"/>
+        </w:rPr>
+        <w:t xml:space="preserve">. </w:t>
+      </w:r>
+      <w:r>
+        <w:rPr>
+          <w:lang w:val="en-US" w:eastAsia="zh-CN"/>
+        </w:rPr>
+        <w:t>Red rectangles outline the segmentation output; green rectangles outline the ground truth.</w:t>
       </w:r>
     </w:p>
     <w:p>
       <w:pPr>
         <w:pStyle w:val="BodyText"/>
+        <w:ind w:firstLine="0pt"/>
         <w:jc w:val="start"/>
         <w:rPr>
-          <w:lang w:val="en-US" w:eastAsia="zh-CN"/>
-        </w:rPr>
-      </w:pPr>
-    </w:p>
-    <w:p>
-      <w:pPr>
-        <w:pStyle w:val="BodyText"/>
-        <w:jc w:val="start"/>
-        <w:rPr>
           <w:rFonts w:hint="eastAsia"/>
           <w:lang w:val="en-US" w:eastAsia="zh-CN"/>
         </w:rPr>
       </w:pPr>
-      <w:r>
-        <w:rPr>
-          <w:lang w:val="en-US" w:eastAsia="zh-CN"/>
-        </w:rPr>
-        <w:t xml:space="preserve">It could be observed that </w:t>
-      </w:r>
     </w:p>
     <w:p>
       <w:pPr>
@@ -4401,7 +4633,14 @@
         <w:rPr>
           <w:i w:val="0"/>
         </w:rPr>
-        <w:t>Place figures and tables at the top and bottom of columns. Avoid placing them in the middle of columns. Large figures and tables may span across both columns. Figure captions should be below the figures; table heads should appear above the tables. Insert figures and tables after they are cited in the text. Use the abbreviation “Fig. 1”, even at the beginning of a sentence.</w:t>
+        <w:t xml:space="preserve">Place figures and tables at the top and bottom of columns. Avoid placing them </w:t>
+      </w:r>
+      <w:r>
+        <w:rPr>
+          <w:i w:val="0"/>
+        </w:rPr>
+        <w:lastRenderedPageBreak/>
+        <w:t>in the middle of columns. Large figures and tables may span across both columns. Figure captions should be below the figures; table heads should appear above the tables. Insert figures and tables after they are cited in the text. Use the abbreviation “Fig. 1”, even at the beginning of a sentence.</w:t>
       </w:r>
     </w:p>
     <w:p>
@@ -4731,12 +4970,12 @@
         <w:pStyle w:val="BodyText"/>
       </w:pPr>
       <w:r>
-        <w:lastRenderedPageBreak/>
         <w:t>The preferred spelling of the word “acknowledgment” in America is without an “e” after the “g</w:t>
       </w:r>
       <w:r>
         <w:t>”. Avoid the stilted expression “</w:t>
       </w:r>
+      <w:proofErr w:type="spellStart"/>
       <w:r>
         <w:rPr>
           <w:lang w:val="en-US"/>
@@ -4744,7 +4983,11 @@
         <w:t>o</w:t>
       </w:r>
       <w:r>
-        <w:t xml:space="preserve">ne of us (R. B. G.) thanks </w:t>
+        <w:t>ne</w:t>
+      </w:r>
+      <w:proofErr w:type="spellEnd"/>
+      <w:r>
+        <w:t xml:space="preserve"> of us (R. B. G.) thanks </w:t>
       </w:r>
       <w:r>
         <w:t>...</w:t>
@@ -4813,7 +5056,10 @@
         <w:pStyle w:val="BodyText"/>
       </w:pPr>
       <w:r>
-        <w:t>Number footnotes separately in superscripts. Place the actual footnote at the bottom of the column in which it was cited. Do not put footnotes in the</w:t>
+        <w:t xml:space="preserve">Number footnotes separately in superscripts. Place the actual footnote at the bottom of the column in which it was </w:t>
+      </w:r>
+      <w:r>
+        <w:t>cited. Do not put footnotes in the</w:t>
       </w:r>
       <w:r>
         <w:rPr>

</xml_diff>